<commit_message>
Changed UX to UI and added EELP to resume and site
</commit_message>
<xml_diff>
--- a/files/Resume_AlejandroSedano.docx
+++ b/files/Resume_AlejandroSedano.docx
@@ -1216,7 +1216,7 @@
           </mc:Choice>
           <mc:Fallback>
             <w:pict>
-              <v:rect w14:anchorId="1BDB5DD4" id="Rectangle 15" o:spid="_x0000_s1026" href="http://viveroeljardin.mx/sedano/#skills" style="position:absolute;margin-left:-6.25pt;margin-top:4.85pt;width:157.5pt;height:194.45pt;z-index:251664384;visibility:visible;mso-wrap-style:square;mso-width-percent:0;mso-height-percent:0;mso-wrap-distance-left:9pt;mso-wrap-distance-top:0;mso-wrap-distance-right:9pt;mso-wrap-distance-bottom:0;mso-position-horizontal:absolute;mso-position-horizontal-relative:text;mso-position-vertical:absolute;mso-position-vertical-relative:text;mso-width-percent:0;mso-height-percent:0;mso-width-relative:margin;mso-height-relative:margin;v-text-anchor:middle" o:gfxdata="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" o:button="t" filled="f" stroked="f" strokeweight=".85pt">
+              <v:rect w14:anchorId="034E384C" id="Rectangle 15" o:spid="_x0000_s1026" href="http://viveroeljardin.mx/sedano/#skills" style="position:absolute;margin-left:-6.25pt;margin-top:4.85pt;width:157.5pt;height:194.45pt;z-index:251664384;visibility:visible;mso-wrap-style:square;mso-width-percent:0;mso-height-percent:0;mso-wrap-distance-left:9pt;mso-wrap-distance-top:0;mso-wrap-distance-right:9pt;mso-wrap-distance-bottom:0;mso-position-horizontal:absolute;mso-position-horizontal-relative:text;mso-position-vertical:absolute;mso-position-vertical-relative:text;mso-width-percent:0;mso-height-percent:0;mso-width-relative:margin;mso-height-relative:margin;v-text-anchor:middle" o:gfxdata="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" o:button="t" filled="f" stroked="f" strokeweight=".85pt">
                 <v:fill o:detectmouseclick="t"/>
               </v:rect>
             </w:pict>
@@ -1423,6 +1423,14 @@
                               </w:rPr>
                               <w:t>CSS</w:t>
                             </w:r>
+                            <w:r>
+                              <w:rPr>
+                                <w:b/>
+                                <w:color w:val="D0CECE" w:themeColor="background2" w:themeShade="E6"/>
+                                <w:sz w:val="14"/>
+                              </w:rPr>
+                              <w:t xml:space="preserve"> 3</w:t>
+                            </w:r>
                           </w:p>
                         </w:txbxContent>
                       </wps:txbx>
@@ -1461,6 +1469,14 @@
                           <w:sz w:val="14"/>
                         </w:rPr>
                         <w:t>CSS</w:t>
+                      </w:r>
+                      <w:r>
+                        <w:rPr>
+                          <w:b/>
+                          <w:color w:val="D0CECE" w:themeColor="background2" w:themeShade="E6"/>
+                          <w:sz w:val="14"/>
+                        </w:rPr>
+                        <w:t xml:space="preserve"> 3</w:t>
                       </w:r>
                     </w:p>
                   </w:txbxContent>
@@ -1700,121 +1716,7 @@
         </mc:AlternateContent>
       </w:r>
       <w:r>
-        <w:t xml:space="preserve"> </w:t>
-      </w:r>
-      <w:r>
-        <w:rPr>
-          <w:noProof/>
-        </w:rPr>
-        <mc:AlternateContent>
-          <mc:Choice Requires="wps">
-            <w:drawing>
-              <wp:inline distT="0" distB="0" distL="0" distR="0" wp14:anchorId="7AB1205A" wp14:editId="783317E0">
-                <wp:extent cx="584536" cy="347809"/>
-                <wp:effectExtent l="0" t="0" r="10160" b="20320"/>
-                <wp:docPr id="19" name="Rounded Rectangle 19"/>
-                <wp:cNvGraphicFramePr/>
-                <a:graphic xmlns:a="http://schemas.openxmlformats.org/drawingml/2006/main">
-                  <a:graphicData uri="http://schemas.microsoft.com/office/word/2010/wordprocessingShape">
-                    <wps:wsp>
-                      <wps:cNvSpPr/>
-                      <wps:spPr>
-                        <a:xfrm>
-                          <a:off x="0" y="0"/>
-                          <a:ext cx="584536" cy="347809"/>
-                        </a:xfrm>
-                        <a:prstGeom prst="roundRect">
-                          <a:avLst/>
-                        </a:prstGeom>
-                        <a:noFill/>
-                      </wps:spPr>
-                      <wps:style>
-                        <a:lnRef idx="2">
-                          <a:schemeClr val="accent2">
-                            <a:shade val="50000"/>
-                          </a:schemeClr>
-                        </a:lnRef>
-                        <a:fillRef idx="1">
-                          <a:schemeClr val="accent2"/>
-                        </a:fillRef>
-                        <a:effectRef idx="0">
-                          <a:schemeClr val="accent2"/>
-                        </a:effectRef>
-                        <a:fontRef idx="minor">
-                          <a:schemeClr val="lt1"/>
-                        </a:fontRef>
-                      </wps:style>
-                      <wps:txbx>
-                        <w:txbxContent>
-                          <w:p>
-                            <w:pPr>
-                              <w:widowControl w:val="0"/>
-                              <w:spacing w:after="0"/>
-                              <w:jc w:val="center"/>
-                              <w:rPr>
-                                <w:b/>
-                                <w:color w:val="D0CECE" w:themeColor="background2" w:themeShade="E6"/>
-                                <w:sz w:val="14"/>
-                              </w:rPr>
-                            </w:pPr>
-                            <w:r>
-                              <w:rPr>
-                                <w:b/>
-                                <w:color w:val="D0CECE" w:themeColor="background2" w:themeShade="E6"/>
-                                <w:sz w:val="14"/>
-                              </w:rPr>
-                              <w:t>XML</w:t>
-                            </w:r>
-                          </w:p>
-                        </w:txbxContent>
-                      </wps:txbx>
-                      <wps:bodyPr rot="0" spcFirstLastPara="0" vertOverflow="overflow" horzOverflow="overflow" vert="horz" wrap="none" lIns="36000" tIns="0" rIns="36000" bIns="0" numCol="1" spcCol="0" rtlCol="0" fromWordArt="0" anchor="ctr" anchorCtr="0" forceAA="0" compatLnSpc="1">
-                        <a:prstTxWarp prst="textNoShape">
-                          <a:avLst/>
-                        </a:prstTxWarp>
-                        <a:spAutoFit/>
-                      </wps:bodyPr>
-                    </wps:wsp>
-                  </a:graphicData>
-                </a:graphic>
-              </wp:inline>
-            </w:drawing>
-          </mc:Choice>
-          <mc:Fallback>
-            <w:pict>
-              <v:roundrect w14:anchorId="7AB1205A" id="Rounded Rectangle 19" o:spid="_x0000_s1030" style="width:46.05pt;height:27.4pt;visibility:visible;mso-wrap-style:none;mso-left-percent:-10001;mso-top-percent:-10001;mso-position-horizontal:absolute;mso-position-horizontal-relative:char;mso-position-vertical:absolute;mso-position-vertical-relative:line;mso-left-percent:-10001;mso-top-percent:-10001;v-text-anchor:middle" arcsize="10923f" o:gfxdata="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" filled="f" strokecolor="#004a43 [1605]" strokeweight=".85pt">
-                <v:textbox style="mso-fit-shape-to-text:t" inset="1mm,0,1mm,0">
-                  <w:txbxContent>
-                    <w:p>
-                      <w:pPr>
-                        <w:widowControl w:val="0"/>
-                        <w:spacing w:after="0"/>
-                        <w:jc w:val="center"/>
-                        <w:rPr>
-                          <w:b/>
-                          <w:color w:val="D0CECE" w:themeColor="background2" w:themeShade="E6"/>
-                          <w:sz w:val="14"/>
-                        </w:rPr>
-                      </w:pPr>
-                      <w:r>
-                        <w:rPr>
-                          <w:b/>
-                          <w:color w:val="D0CECE" w:themeColor="background2" w:themeShade="E6"/>
-                          <w:sz w:val="14"/>
-                        </w:rPr>
-                        <w:t>XML</w:t>
-                      </w:r>
-                    </w:p>
-                  </w:txbxContent>
-                </v:textbox>
-                <w10:anchorlock/>
-              </v:roundrect>
-            </w:pict>
-          </mc:Fallback>
-        </mc:AlternateContent>
-      </w:r>
-      <w:r>
-        <w:t xml:space="preserve"> </w:t>
+        <w:t xml:space="preserve">  </w:t>
       </w:r>
       <w:r>
         <w:rPr>
@@ -3551,120 +3453,6 @@
         <mc:AlternateContent>
           <mc:Choice Requires="wps">
             <w:drawing>
-              <wp:inline distT="0" distB="0" distL="0" distR="0" wp14:anchorId="1D86650F" wp14:editId="47DFADD1">
-                <wp:extent cx="584536" cy="347809"/>
-                <wp:effectExtent l="0" t="0" r="19050" b="20320"/>
-                <wp:docPr id="33" name="Rounded Rectangle 33"/>
-                <wp:cNvGraphicFramePr/>
-                <a:graphic xmlns:a="http://schemas.openxmlformats.org/drawingml/2006/main">
-                  <a:graphicData uri="http://schemas.microsoft.com/office/word/2010/wordprocessingShape">
-                    <wps:wsp>
-                      <wps:cNvSpPr/>
-                      <wps:spPr>
-                        <a:xfrm>
-                          <a:off x="0" y="0"/>
-                          <a:ext cx="584536" cy="347809"/>
-                        </a:xfrm>
-                        <a:prstGeom prst="roundRect">
-                          <a:avLst/>
-                        </a:prstGeom>
-                        <a:noFill/>
-                      </wps:spPr>
-                      <wps:style>
-                        <a:lnRef idx="2">
-                          <a:schemeClr val="accent3">
-                            <a:shade val="50000"/>
-                          </a:schemeClr>
-                        </a:lnRef>
-                        <a:fillRef idx="1">
-                          <a:schemeClr val="accent3"/>
-                        </a:fillRef>
-                        <a:effectRef idx="0">
-                          <a:schemeClr val="accent3"/>
-                        </a:effectRef>
-                        <a:fontRef idx="minor">
-                          <a:schemeClr val="lt1"/>
-                        </a:fontRef>
-                      </wps:style>
-                      <wps:txbx>
-                        <w:txbxContent>
-                          <w:p>
-                            <w:pPr>
-                              <w:widowControl w:val="0"/>
-                              <w:spacing w:after="0"/>
-                              <w:jc w:val="center"/>
-                              <w:rPr>
-                                <w:b/>
-                                <w:color w:val="D0CECE" w:themeColor="background2" w:themeShade="E6"/>
-                                <w:sz w:val="14"/>
-                              </w:rPr>
-                            </w:pPr>
-                            <w:r>
-                              <w:rPr>
-                                <w:b/>
-                                <w:color w:val="D0CECE" w:themeColor="background2" w:themeShade="E6"/>
-                                <w:sz w:val="14"/>
-                              </w:rPr>
-                              <w:t>Linux</w:t>
-                            </w:r>
-                          </w:p>
-                        </w:txbxContent>
-                      </wps:txbx>
-                      <wps:bodyPr rot="0" spcFirstLastPara="0" vertOverflow="overflow" horzOverflow="overflow" vert="horz" wrap="none" lIns="36000" tIns="0" rIns="36000" bIns="0" numCol="1" spcCol="0" rtlCol="0" fromWordArt="0" anchor="ctr" anchorCtr="0" forceAA="0" compatLnSpc="1">
-                        <a:prstTxWarp prst="textNoShape">
-                          <a:avLst/>
-                        </a:prstTxWarp>
-                        <a:spAutoFit/>
-                      </wps:bodyPr>
-                    </wps:wsp>
-                  </a:graphicData>
-                </a:graphic>
-              </wp:inline>
-            </w:drawing>
-          </mc:Choice>
-          <mc:Fallback>
-            <w:pict>
-              <v:roundrect w14:anchorId="1D86650F" id="Rounded Rectangle 33" o:spid="_x0000_s1046" style="width:46.05pt;height:27.4pt;visibility:visible;mso-wrap-style:none;mso-left-percent:-10001;mso-top-percent:-10001;mso-position-horizontal:absolute;mso-position-horizontal-relative:char;mso-position-vertical:absolute;mso-position-vertical-relative:line;mso-left-percent:-10001;mso-top-percent:-10001;v-text-anchor:middle" arcsize="10923f" o:gfxdata="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" filled="f" strokecolor="#265727 [1606]" strokeweight=".85pt">
-                <v:textbox style="mso-fit-shape-to-text:t" inset="1mm,0,1mm,0">
-                  <w:txbxContent>
-                    <w:p>
-                      <w:pPr>
-                        <w:widowControl w:val="0"/>
-                        <w:spacing w:after="0"/>
-                        <w:jc w:val="center"/>
-                        <w:rPr>
-                          <w:b/>
-                          <w:color w:val="D0CECE" w:themeColor="background2" w:themeShade="E6"/>
-                          <w:sz w:val="14"/>
-                        </w:rPr>
-                      </w:pPr>
-                      <w:r>
-                        <w:rPr>
-                          <w:b/>
-                          <w:color w:val="D0CECE" w:themeColor="background2" w:themeShade="E6"/>
-                          <w:sz w:val="14"/>
-                        </w:rPr>
-                        <w:t>Linux</w:t>
-                      </w:r>
-                    </w:p>
-                  </w:txbxContent>
-                </v:textbox>
-                <w10:anchorlock/>
-              </v:roundrect>
-            </w:pict>
-          </mc:Fallback>
-        </mc:AlternateContent>
-      </w:r>
-      <w:r>
-        <w:t xml:space="preserve"> </w:t>
-      </w:r>
-      <w:r>
-        <w:rPr>
-          <w:noProof/>
-        </w:rPr>
-        <mc:AlternateContent>
-          <mc:Choice Requires="wps">
-            <w:drawing>
               <wp:inline distT="0" distB="0" distL="0" distR="0" wp14:anchorId="6B1BFBB2" wp14:editId="2B93D486">
                 <wp:extent cx="584536" cy="347809"/>
                 <wp:effectExtent l="0" t="0" r="20320" b="20320"/>
@@ -3782,8 +3570,10 @@
         <w:rPr>
           <w:color w:val="FFFFFF" w:themeColor="background1"/>
         </w:rPr>
-        <w:t>Other</w:t>
-      </w:r>
+        <w:t>Engineering</w:t>
+      </w:r>
+      <w:bookmarkStart w:id="0" w:name="_GoBack"/>
+      <w:bookmarkEnd w:id="0"/>
     </w:p>
     <w:p>
       <w:pPr>
@@ -4722,8 +4512,6 @@
       <w:r>
         <w:t xml:space="preserve"> in four</w:t>
       </w:r>
-      <w:bookmarkStart w:id="0" w:name="_GoBack"/>
-      <w:bookmarkEnd w:id="0"/>
       <w:r>
         <w:t xml:space="preserve"> different countries in Europe and America. I'm passionate about technology and a </w:t>
       </w:r>
@@ -4891,6 +4679,12 @@
                 <w:rStyle w:val="SubtleEmphasis"/>
               </w:rPr>
               <w:t>Project Engineer</w:t>
+            </w:r>
+            <w:r>
+              <w:rPr>
+                <w:rStyle w:val="SubtleEmphasis"/>
+              </w:rPr>
+              <w:t xml:space="preserve"> / European Engineering Leadership Programme</w:t>
             </w:r>
           </w:p>
           <w:p>
@@ -5458,7 +5252,7 @@
                 </mc:Choice>
                 <mc:Fallback>
                   <w:pict>
-                    <v:rect w14:anchorId="476B389A" id="Rectangle 42" o:spid="_x0000_s1026" href="http://viveroeljardin.mx/sedano/#portfolio" style="position:absolute;margin-left:-64.9pt;margin-top:-32.5pt;width:364.6pt;height:127.05pt;z-index:251674624;visibility:visible;mso-wrap-style:square;mso-width-percent:0;mso-height-percent:0;mso-wrap-distance-left:9pt;mso-wrap-distance-top:0;mso-wrap-distance-right:9pt;mso-wrap-distance-bottom:0;mso-position-horizontal:absolute;mso-position-horizontal-relative:text;mso-position-vertical:absolute;mso-position-vertical-relative:text;mso-width-percent:0;mso-height-percent:0;mso-width-relative:margin;mso-height-relative:margin;v-text-anchor:middle" o:gfxdata="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" o:button="t" filled="f" stroked="f" strokeweight=".85pt">
+                    <v:rect w14:anchorId="77D880F9" id="Rectangle 42" o:spid="_x0000_s1026" href="http://viveroeljardin.mx/sedano/#portfolio" style="position:absolute;margin-left:-64.9pt;margin-top:-32.5pt;width:364.6pt;height:127.05pt;z-index:251674624;visibility:visible;mso-wrap-style:square;mso-width-percent:0;mso-height-percent:0;mso-wrap-distance-left:9pt;mso-wrap-distance-top:0;mso-wrap-distance-right:9pt;mso-wrap-distance-bottom:0;mso-position-horizontal:absolute;mso-position-horizontal-relative:text;mso-position-vertical:absolute;mso-position-vertical-relative:text;mso-width-percent:0;mso-height-percent:0;mso-width-relative:margin;mso-height-relative:margin;v-text-anchor:middle" o:gfxdata="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" o:button="t" filled="f" stroked="f" strokeweight=".85pt">
                       <v:fill o:detectmouseclick="t"/>
                     </v:rect>
                   </w:pict>
@@ -5620,7 +5414,13 @@
               <w:rPr>
                 <w:rStyle w:val="SubtleEmphasis"/>
               </w:rPr>
-              <w:t>Design and Implementation of UX</w:t>
+              <w:t>Design and Implementation of U</w:t>
+            </w:r>
+            <w:r>
+              <w:rPr>
+                <w:rStyle w:val="SubtleEmphasis"/>
+              </w:rPr>
+              <w:t>I</w:t>
             </w:r>
           </w:p>
         </w:tc>
@@ -7200,7 +7000,7 @@
 </file>
 
 <file path=customXml/itemProps1.xml><?xml version="1.0" encoding="utf-8"?>
-<ds:datastoreItem xmlns:ds="http://schemas.openxmlformats.org/officeDocument/2006/customXml" ds:itemID="{85A6A8C2-A9A6-4B71-AA86-23EE0602141B}">
+<ds:datastoreItem xmlns:ds="http://schemas.openxmlformats.org/officeDocument/2006/customXml" ds:itemID="{BDA5C864-7E6B-4961-9DC8-6A7412A73276}">
   <ds:schemaRefs>
     <ds:schemaRef ds:uri="http://schemas.openxmlformats.org/officeDocument/2006/bibliography"/>
   </ds:schemaRefs>

</xml_diff>

<commit_message>
Minor update to hyperlink boxes in resume
</commit_message>
<xml_diff>
--- a/files/Resume_AlejandroSedano.docx
+++ b/files/Resume_AlejandroSedano.docx
@@ -200,13 +200,13 @@
               <wp:anchor distT="0" distB="0" distL="114300" distR="114300" simplePos="0" relativeHeight="251660288" behindDoc="0" locked="0" layoutInCell="1" allowOverlap="1" wp14:anchorId="54F31CB1" wp14:editId="0DA0A492">
                 <wp:simplePos x="0" y="0"/>
                 <wp:positionH relativeFrom="column">
-                  <wp:posOffset>-84916</wp:posOffset>
+                  <wp:posOffset>-85725</wp:posOffset>
                 </wp:positionH>
                 <wp:positionV relativeFrom="paragraph">
-                  <wp:posOffset>1510665</wp:posOffset>
+                  <wp:posOffset>1510920</wp:posOffset>
                 </wp:positionV>
-                <wp:extent cx="1994053" cy="2148289"/>
-                <wp:effectExtent l="0" t="0" r="0" b="0"/>
+                <wp:extent cx="1994053" cy="225552"/>
+                <wp:effectExtent l="0" t="0" r="0" b="3175"/>
                 <wp:wrapNone/>
                 <wp:docPr id="4" name="Rectangle 4">
                   <a:hlinkClick xmlns:a="http://schemas.openxmlformats.org/drawingml/2006/main" r:id="rId7"/>
@@ -219,7 +219,7 @@
                       <wps:spPr>
                         <a:xfrm>
                           <a:off x="0" y="0"/>
-                          <a:ext cx="1994053" cy="2148289"/>
+                          <a:ext cx="1994053" cy="225552"/>
                         </a:xfrm>
                         <a:prstGeom prst="rect">
                           <a:avLst/>
@@ -265,7 +265,7 @@
           </mc:Choice>
           <mc:Fallback>
             <w:pict>
-              <v:rect w14:anchorId="2A4CEFBE" id="Rectangle 4" o:spid="_x0000_s1026" href="http://viveroeljardin.mx/sedano/" style="position:absolute;margin-left:-6.7pt;margin-top:118.95pt;width:157pt;height:169.15pt;z-index:251660288;visibility:visible;mso-wrap-style:square;mso-width-percent:0;mso-height-percent:0;mso-wrap-distance-left:9pt;mso-wrap-distance-top:0;mso-wrap-distance-right:9pt;mso-wrap-distance-bottom:0;mso-position-horizontal:absolute;mso-position-horizontal-relative:text;mso-position-vertical:absolute;mso-position-vertical-relative:text;mso-width-percent:0;mso-height-percent:0;mso-width-relative:margin;mso-height-relative:margin;v-text-anchor:middle" o:gfxdata="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" o:button="t" filled="f" stroked="f" strokeweight=".85pt">
+              <v:rect w14:anchorId="61EAF267" id="Rectangle 4" o:spid="_x0000_s1026" href="http://viveroeljardin.mx/sedano/" style="position:absolute;margin-left:-6.75pt;margin-top:118.95pt;width:157pt;height:17.75pt;z-index:251660288;visibility:visible;mso-wrap-style:square;mso-width-percent:0;mso-height-percent:0;mso-wrap-distance-left:9pt;mso-wrap-distance-top:0;mso-wrap-distance-right:9pt;mso-wrap-distance-bottom:0;mso-position-horizontal:absolute;mso-position-horizontal-relative:text;mso-position-vertical:absolute;mso-position-vertical-relative:text;mso-width-percent:0;mso-height-percent:0;mso-width-relative:margin;mso-height-relative:margin;v-text-anchor:middle" o:gfxdata="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" o:button="t" filled="f" stroked="f" strokeweight=".85pt">
                 <v:fill o:detectmouseclick="t"/>
               </v:rect>
             </w:pict>
@@ -280,7 +280,9 @@
           <wp:inline distT="0" distB="0" distL="0" distR="0" wp14:anchorId="3C9114F0" wp14:editId="24DD04D8">
             <wp:extent cx="1800000" cy="1405231"/>
             <wp:effectExtent l="0" t="0" r="0" b="5080"/>
-            <wp:docPr id="38" name="Picture 38"/>
+            <wp:docPr id="38" name="Picture 38">
+              <a:hlinkClick xmlns:a="http://schemas.openxmlformats.org/drawingml/2006/main" r:id="rId8"/>
+            </wp:docPr>
             <wp:cNvGraphicFramePr>
               <a:graphicFrameLocks xmlns:a="http://schemas.openxmlformats.org/drawingml/2006/main" noChangeAspect="1"/>
             </wp:cNvGraphicFramePr>
@@ -292,7 +294,7 @@
                     <pic:cNvPicPr/>
                   </pic:nvPicPr>
                   <pic:blipFill rotWithShape="1">
-                    <a:blip r:embed="rId8">
+                    <a:blip r:embed="rId9">
                       <a:extLst>
                         <a:ext uri="{28A0092B-C50C-407E-A947-70E740481C1C}">
                           <a14:useLocalDpi xmlns:a14="http://schemas.microsoft.com/office/drawing/2010/main" val="0"/>
@@ -427,42 +429,14 @@
       <w:pPr>
         <w:pStyle w:val="Darkspace"/>
       </w:pPr>
-      <w:r>
-        <w:t>+48 510 383 877</w:t>
-      </w:r>
-    </w:p>
-    <w:p>
-      <w:pPr>
-        <w:pStyle w:val="NoSpacing"/>
-        <w:rPr>
-          <w:color w:val="FFFFFF" w:themeColor="background1"/>
-        </w:rPr>
-      </w:pPr>
-      <w:r>
-        <w:rPr>
-          <w:color w:val="FFFFFF" w:themeColor="background1"/>
-        </w:rPr>
-        <w:t>E-mail</w:t>
-      </w:r>
-      <w:r>
-        <w:rPr>
-          <w:color w:val="FFFFFF" w:themeColor="background1"/>
-        </w:rPr>
-        <w:t>:</w:t>
-      </w:r>
-    </w:p>
-    <w:p>
-      <w:pPr>
-        <w:pStyle w:val="Darkspace"/>
-      </w:pPr>
-      <w:hyperlink r:id="rId9" w:history="1">
+      <w:hyperlink r:id="rId10" w:history="1">
         <w:r>
           <w:rPr>
             <w:rStyle w:val="Hyperlink"/>
             <w:color w:val="BFBFBF" w:themeColor="background1" w:themeShade="BF"/>
             <w:u w:val="none"/>
           </w:rPr>
-          <w:t>alejandro@sedano.me</w:t>
+          <w:t>+48 510 383 877</w:t>
         </w:r>
       </w:hyperlink>
     </w:p>
@@ -477,6 +451,51 @@
         <w:rPr>
           <w:color w:val="FFFFFF" w:themeColor="background1"/>
         </w:rPr>
+        <w:t>E-mail</w:t>
+      </w:r>
+      <w:r>
+        <w:rPr>
+          <w:color w:val="FFFFFF" w:themeColor="background1"/>
+        </w:rPr>
+        <w:t>:</w:t>
+      </w:r>
+    </w:p>
+    <w:p>
+      <w:pPr>
+        <w:pStyle w:val="Darkspace"/>
+      </w:pPr>
+      <w:hyperlink r:id="rId11" w:history="1">
+        <w:r>
+          <w:rPr>
+            <w:rStyle w:val="Hyperlink"/>
+            <w:color w:val="BFBFBF" w:themeColor="background1" w:themeShade="BF"/>
+            <w:u w:val="none"/>
+          </w:rPr>
+          <w:t>alejandro@se</w:t>
+        </w:r>
+        <w:bookmarkStart w:id="0" w:name="_GoBack"/>
+        <w:bookmarkEnd w:id="0"/>
+        <w:r>
+          <w:rPr>
+            <w:rStyle w:val="Hyperlink"/>
+            <w:color w:val="BFBFBF" w:themeColor="background1" w:themeShade="BF"/>
+            <w:u w:val="none"/>
+          </w:rPr>
+          <w:t>dano.me</w:t>
+        </w:r>
+      </w:hyperlink>
+    </w:p>
+    <w:p>
+      <w:pPr>
+        <w:pStyle w:val="NoSpacing"/>
+        <w:rPr>
+          <w:color w:val="FFFFFF" w:themeColor="background1"/>
+        </w:rPr>
+      </w:pPr>
+      <w:r>
+        <w:rPr>
+          <w:color w:val="FFFFFF" w:themeColor="background1"/>
+        </w:rPr>
         <w:t>Website</w:t>
       </w:r>
       <w:r>
@@ -500,16 +519,16 @@
               <wp:anchor distT="0" distB="0" distL="114300" distR="114300" simplePos="0" relativeHeight="251662336" behindDoc="0" locked="0" layoutInCell="1" allowOverlap="1" wp14:anchorId="2FE7576B" wp14:editId="591177A4">
                 <wp:simplePos x="0" y="0"/>
                 <wp:positionH relativeFrom="column">
-                  <wp:posOffset>-79194</wp:posOffset>
+                  <wp:posOffset>-79629</wp:posOffset>
                 </wp:positionH>
                 <wp:positionV relativeFrom="paragraph">
-                  <wp:posOffset>240574</wp:posOffset>
+                  <wp:posOffset>242316</wp:posOffset>
                 </wp:positionV>
-                <wp:extent cx="2000432" cy="2011680"/>
+                <wp:extent cx="2000432" cy="219456"/>
                 <wp:effectExtent l="0" t="0" r="0" b="0"/>
                 <wp:wrapNone/>
                 <wp:docPr id="5" name="Rectangle 5">
-                  <a:hlinkClick xmlns:a="http://schemas.openxmlformats.org/drawingml/2006/main" r:id="rId10"/>
+                  <a:hlinkClick xmlns:a="http://schemas.openxmlformats.org/drawingml/2006/main" r:id="rId12"/>
                 </wp:docPr>
                 <wp:cNvGraphicFramePr/>
                 <a:graphic xmlns:a="http://schemas.openxmlformats.org/drawingml/2006/main">
@@ -519,7 +538,7 @@
                       <wps:spPr>
                         <a:xfrm>
                           <a:off x="0" y="0"/>
-                          <a:ext cx="2000432" cy="2011680"/>
+                          <a:ext cx="2000432" cy="219456"/>
                         </a:xfrm>
                         <a:prstGeom prst="rect">
                           <a:avLst/>
@@ -565,14 +584,14 @@
           </mc:Choice>
           <mc:Fallback>
             <w:pict>
-              <v:rect w14:anchorId="281467B7" id="Rectangle 5" o:spid="_x0000_s1026" href="http://viveroeljardin.mx/sedano/#languages" style="position:absolute;margin-left:-6.25pt;margin-top:18.95pt;width:157.5pt;height:158.4pt;z-index:251662336;visibility:visible;mso-wrap-style:square;mso-width-percent:0;mso-height-percent:0;mso-wrap-distance-left:9pt;mso-wrap-distance-top:0;mso-wrap-distance-right:9pt;mso-wrap-distance-bottom:0;mso-position-horizontal:absolute;mso-position-horizontal-relative:text;mso-position-vertical:absolute;mso-position-vertical-relative:text;mso-width-percent:0;mso-height-percent:0;mso-width-relative:margin;mso-height-relative:margin;v-text-anchor:middle" o:gfxdata="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" o:button="t" filled="f" stroked="f" strokeweight=".85pt">
+              <v:rect w14:anchorId="6BF5B3E4" id="Rectangle 5" o:spid="_x0000_s1026" href="http://viveroeljardin.mx/sedano/#languages" style="position:absolute;margin-left:-6.25pt;margin-top:19.1pt;width:157.5pt;height:17.3pt;z-index:251662336;visibility:visible;mso-wrap-style:square;mso-width-percent:0;mso-height-percent:0;mso-wrap-distance-left:9pt;mso-wrap-distance-top:0;mso-wrap-distance-right:9pt;mso-wrap-distance-bottom:0;mso-position-horizontal:absolute;mso-position-horizontal-relative:text;mso-position-vertical:absolute;mso-position-vertical-relative:text;mso-width-percent:0;mso-height-percent:0;mso-width-relative:margin;mso-height-relative:margin;v-text-anchor:middle" o:gfxdata="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" o:button="t" filled="f" stroked="f" strokeweight=".85pt">
                 <v:fill o:detectmouseclick="t"/>
               </v:rect>
             </w:pict>
           </mc:Fallback>
         </mc:AlternateContent>
       </w:r>
-      <w:hyperlink r:id="rId11" w:history="1">
+      <w:hyperlink r:id="rId13" w:history="1">
         <w:r>
           <w:rPr>
             <w:rStyle w:val="Hyperlink"/>
@@ -1151,16 +1170,16 @@
               <wp:anchor distT="0" distB="0" distL="114300" distR="114300" simplePos="0" relativeHeight="251664384" behindDoc="0" locked="0" layoutInCell="1" allowOverlap="1" wp14:anchorId="5034B020" wp14:editId="10558C1A">
                 <wp:simplePos x="0" y="0"/>
                 <wp:positionH relativeFrom="column">
-                  <wp:posOffset>-79194</wp:posOffset>
+                  <wp:posOffset>-79629</wp:posOffset>
                 </wp:positionH>
                 <wp:positionV relativeFrom="paragraph">
-                  <wp:posOffset>61323</wp:posOffset>
+                  <wp:posOffset>63501</wp:posOffset>
                 </wp:positionV>
-                <wp:extent cx="2000250" cy="2469787"/>
-                <wp:effectExtent l="0" t="0" r="0" b="0"/>
+                <wp:extent cx="2000250" cy="207264"/>
+                <wp:effectExtent l="0" t="0" r="0" b="2540"/>
                 <wp:wrapNone/>
                 <wp:docPr id="15" name="Rectangle 15">
-                  <a:hlinkClick xmlns:a="http://schemas.openxmlformats.org/drawingml/2006/main" r:id="rId12"/>
+                  <a:hlinkClick xmlns:a="http://schemas.openxmlformats.org/drawingml/2006/main" r:id="rId14"/>
                 </wp:docPr>
                 <wp:cNvGraphicFramePr/>
                 <a:graphic xmlns:a="http://schemas.openxmlformats.org/drawingml/2006/main">
@@ -1170,7 +1189,7 @@
                       <wps:spPr>
                         <a:xfrm>
                           <a:off x="0" y="0"/>
-                          <a:ext cx="2000250" cy="2469787"/>
+                          <a:ext cx="2000250" cy="207264"/>
                         </a:xfrm>
                         <a:prstGeom prst="rect">
                           <a:avLst/>
@@ -1216,7 +1235,7 @@
           </mc:Choice>
           <mc:Fallback>
             <w:pict>
-              <v:rect w14:anchorId="034E384C" id="Rectangle 15" o:spid="_x0000_s1026" href="http://viveroeljardin.mx/sedano/#skills" style="position:absolute;margin-left:-6.25pt;margin-top:4.85pt;width:157.5pt;height:194.45pt;z-index:251664384;visibility:visible;mso-wrap-style:square;mso-width-percent:0;mso-height-percent:0;mso-wrap-distance-left:9pt;mso-wrap-distance-top:0;mso-wrap-distance-right:9pt;mso-wrap-distance-bottom:0;mso-position-horizontal:absolute;mso-position-horizontal-relative:text;mso-position-vertical:absolute;mso-position-vertical-relative:text;mso-width-percent:0;mso-height-percent:0;mso-width-relative:margin;mso-height-relative:margin;v-text-anchor:middle" o:gfxdata="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" o:button="t" filled="f" stroked="f" strokeweight=".85pt">
+              <v:rect w14:anchorId="629A4533" id="Rectangle 15" o:spid="_x0000_s1026" href="http://viveroeljardin.mx/sedano/#skills" style="position:absolute;margin-left:-6.25pt;margin-top:5pt;width:157.5pt;height:16.3pt;z-index:251664384;visibility:visible;mso-wrap-style:square;mso-width-percent:0;mso-height-percent:0;mso-wrap-distance-left:9pt;mso-wrap-distance-top:0;mso-wrap-distance-right:9pt;mso-wrap-distance-bottom:0;mso-position-horizontal:absolute;mso-position-horizontal-relative:text;mso-position-vertical:absolute;mso-position-vertical-relative:text;mso-width-percent:0;mso-height-percent:0;mso-width-relative:margin;mso-height-relative:margin;v-text-anchor:middle" o:gfxdata="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" o:button="t" filled="f" stroked="f" strokeweight=".85pt">
                 <v:fill o:detectmouseclick="t"/>
               </v:rect>
             </w:pict>
@@ -3572,8 +3591,6 @@
         </w:rPr>
         <w:t>Engineering</w:t>
       </w:r>
-      <w:bookmarkStart w:id="0" w:name="_GoBack"/>
-      <w:bookmarkEnd w:id="0"/>
     </w:p>
     <w:p>
       <w:pPr>
@@ -4592,16 +4609,16 @@
                     <wp:anchor distT="0" distB="0" distL="114300" distR="114300" simplePos="0" relativeHeight="251670528" behindDoc="0" locked="0" layoutInCell="1" allowOverlap="1" wp14:anchorId="525909EE" wp14:editId="3CDED058">
                       <wp:simplePos x="0" y="0"/>
                       <wp:positionH relativeFrom="column">
-                        <wp:posOffset>-707299</wp:posOffset>
+                        <wp:posOffset>-709041</wp:posOffset>
                       </wp:positionH>
                       <wp:positionV relativeFrom="paragraph">
-                        <wp:posOffset>-427175</wp:posOffset>
+                        <wp:posOffset>-427608</wp:posOffset>
                       </wp:positionV>
-                      <wp:extent cx="4630420" cy="2690949"/>
-                      <wp:effectExtent l="0" t="0" r="0" b="0"/>
+                      <wp:extent cx="4630420" cy="341376"/>
+                      <wp:effectExtent l="0" t="0" r="0" b="1905"/>
                       <wp:wrapNone/>
                       <wp:docPr id="41" name="Rectangle 41">
-                        <a:hlinkClick xmlns:a="http://schemas.openxmlformats.org/drawingml/2006/main" r:id="rId13"/>
+                        <a:hlinkClick xmlns:a="http://schemas.openxmlformats.org/drawingml/2006/main" r:id="rId15"/>
                       </wp:docPr>
                       <wp:cNvGraphicFramePr/>
                       <a:graphic xmlns:a="http://schemas.openxmlformats.org/drawingml/2006/main">
@@ -4611,7 +4628,7 @@
                             <wps:spPr>
                               <a:xfrm>
                                 <a:off x="0" y="0"/>
-                                <a:ext cx="4630420" cy="2690949"/>
+                                <a:ext cx="4630420" cy="341376"/>
                               </a:xfrm>
                               <a:prstGeom prst="rect">
                                 <a:avLst/>
@@ -4657,7 +4674,7 @@
                 </mc:Choice>
                 <mc:Fallback>
                   <w:pict>
-                    <v:rect w14:anchorId="6FFFD1EB" id="Rectangle 41" o:spid="_x0000_s1026" href="http://viveroeljardin.mx/sedano/#work-experience" style="position:absolute;margin-left:-55.7pt;margin-top:-33.65pt;width:364.6pt;height:211.9pt;z-index:251670528;visibility:visible;mso-wrap-style:square;mso-width-percent:0;mso-height-percent:0;mso-wrap-distance-left:9pt;mso-wrap-distance-top:0;mso-wrap-distance-right:9pt;mso-wrap-distance-bottom:0;mso-position-horizontal:absolute;mso-position-horizontal-relative:text;mso-position-vertical:absolute;mso-position-vertical-relative:text;mso-width-percent:0;mso-height-percent:0;mso-width-relative:margin;mso-height-relative:margin;v-text-anchor:middle" o:gfxdata="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" o:button="t" filled="f" stroked="f" strokeweight=".85pt">
+                    <v:rect w14:anchorId="2260BD34" id="Rectangle 41" o:spid="_x0000_s1026" href="http://viveroeljardin.mx/sedano/#work-experience" style="position:absolute;margin-left:-55.85pt;margin-top:-33.65pt;width:364.6pt;height:26.9pt;z-index:251670528;visibility:visible;mso-wrap-style:square;mso-width-percent:0;mso-height-percent:0;mso-wrap-distance-left:9pt;mso-wrap-distance-top:0;mso-wrap-distance-right:9pt;mso-wrap-distance-bottom:0;mso-position-horizontal:absolute;mso-position-horizontal-relative:text;mso-position-vertical:absolute;mso-position-vertical-relative:text;mso-width-percent:0;mso-height-percent:0;mso-width-relative:margin;mso-height-relative:margin;v-text-anchor:middle" o:gfxdata="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" o:button="t" filled="f" stroked="f" strokeweight=".85pt">
                       <v:fill o:detectmouseclick="t"/>
                     </v:rect>
                   </w:pict>
@@ -4666,6 +4683,9 @@
             </w:r>
             <w:r>
               <w:t>Mars Incorporated</w:t>
+            </w:r>
+            <w:r>
+              <w:t>, Poland</w:t>
             </w:r>
           </w:p>
           <w:p>
@@ -4689,7 +4709,13 @@
           </w:p>
           <w:p>
             <w:r>
-              <w:t>Working on technically-complex projects that involve breakthrough technology and leadership skills.</w:t>
+              <w:t xml:space="preserve">Working on technically-complex projects </w:t>
+            </w:r>
+            <w:r>
+              <w:t xml:space="preserve">in the food industry </w:t>
+            </w:r>
+            <w:r>
+              <w:t>that involve breakthrough technology and leadership skills.</w:t>
             </w:r>
           </w:p>
         </w:tc>
@@ -4723,6 +4749,9 @@
             </w:pPr>
             <w:r>
               <w:t>Fraunhofer-Gesellschaft</w:t>
+            </w:r>
+            <w:r>
+              <w:t>, Germany</w:t>
             </w:r>
           </w:p>
           <w:p>
@@ -4771,6 +4800,9 @@
             </w:pPr>
             <w:r>
               <w:t>Tecnología y Diseño Industrial</w:t>
+            </w:r>
+            <w:r>
+              <w:t>, Mexico</w:t>
             </w:r>
           </w:p>
           <w:p>
@@ -4865,16 +4897,16 @@
                     <wp:anchor distT="0" distB="0" distL="114300" distR="114300" simplePos="0" relativeHeight="251672576" behindDoc="0" locked="0" layoutInCell="1" allowOverlap="1" wp14:anchorId="26EF2E4E" wp14:editId="40D02DBE">
                       <wp:simplePos x="0" y="0"/>
                       <wp:positionH relativeFrom="column">
-                        <wp:posOffset>-707299</wp:posOffset>
+                        <wp:posOffset>-709041</wp:posOffset>
                       </wp:positionH>
                       <wp:positionV relativeFrom="paragraph">
-                        <wp:posOffset>-415109</wp:posOffset>
+                        <wp:posOffset>-415544</wp:posOffset>
                       </wp:positionV>
-                      <wp:extent cx="4630420" cy="2292532"/>
+                      <wp:extent cx="4630420" cy="335280"/>
                       <wp:effectExtent l="0" t="0" r="0" b="0"/>
                       <wp:wrapNone/>
                       <wp:docPr id="40" name="Rectangle 40">
-                        <a:hlinkClick xmlns:a="http://schemas.openxmlformats.org/drawingml/2006/main" r:id="rId14"/>
+                        <a:hlinkClick xmlns:a="http://schemas.openxmlformats.org/drawingml/2006/main" r:id="rId16"/>
                       </wp:docPr>
                       <wp:cNvGraphicFramePr/>
                       <a:graphic xmlns:a="http://schemas.openxmlformats.org/drawingml/2006/main">
@@ -4884,7 +4916,7 @@
                             <wps:spPr>
                               <a:xfrm>
                                 <a:off x="0" y="0"/>
-                                <a:ext cx="4630420" cy="2292532"/>
+                                <a:ext cx="4630420" cy="335280"/>
                               </a:xfrm>
                               <a:prstGeom prst="rect">
                                 <a:avLst/>
@@ -4930,7 +4962,7 @@
                 </mc:Choice>
                 <mc:Fallback>
                   <w:pict>
-                    <v:rect w14:anchorId="328D0B99" id="Rectangle 40" o:spid="_x0000_s1026" href="http://viveroeljardin.mx/sedano/#education" style="position:absolute;margin-left:-55.7pt;margin-top:-32.7pt;width:364.6pt;height:180.5pt;z-index:251672576;visibility:visible;mso-wrap-style:square;mso-width-percent:0;mso-height-percent:0;mso-wrap-distance-left:9pt;mso-wrap-distance-top:0;mso-wrap-distance-right:9pt;mso-wrap-distance-bottom:0;mso-position-horizontal:absolute;mso-position-horizontal-relative:text;mso-position-vertical:absolute;mso-position-vertical-relative:text;mso-width-percent:0;mso-height-percent:0;mso-width-relative:margin;mso-height-relative:margin;v-text-anchor:middle" o:gfxdata="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" o:button="t" filled="f" stroked="f" strokeweight=".85pt">
+                    <v:rect w14:anchorId="1A3383E4" id="Rectangle 40" o:spid="_x0000_s1026" href="http://viveroeljardin.mx/sedano/#education" style="position:absolute;margin-left:-55.85pt;margin-top:-32.7pt;width:364.6pt;height:26.4pt;z-index:251672576;visibility:visible;mso-wrap-style:square;mso-width-percent:0;mso-height-percent:0;mso-wrap-distance-left:9pt;mso-wrap-distance-top:0;mso-wrap-distance-right:9pt;mso-wrap-distance-bottom:0;mso-position-horizontal:absolute;mso-position-horizontal-relative:text;mso-position-vertical:absolute;mso-position-vertical-relative:text;mso-width-percent:0;mso-height-percent:0;mso-width-relative:margin;mso-height-relative:margin;v-text-anchor:middle" o:gfxdata="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" o:button="t" filled="f" stroked="f" strokeweight=".85pt">
                       <v:fill o:detectmouseclick="t"/>
                     </v:rect>
                   </w:pict>
@@ -5187,16 +5219,16 @@
                     <wp:anchor distT="0" distB="0" distL="114300" distR="114300" simplePos="0" relativeHeight="251674624" behindDoc="0" locked="0" layoutInCell="1" allowOverlap="1" wp14:anchorId="5ED504AF" wp14:editId="2D218F5B">
                       <wp:simplePos x="0" y="0"/>
                       <wp:positionH relativeFrom="column">
-                        <wp:posOffset>-824139</wp:posOffset>
+                        <wp:posOffset>-825881</wp:posOffset>
                       </wp:positionH>
                       <wp:positionV relativeFrom="paragraph">
-                        <wp:posOffset>-412842</wp:posOffset>
+                        <wp:posOffset>-411099</wp:posOffset>
                       </wp:positionV>
-                      <wp:extent cx="4630420" cy="1613263"/>
-                      <wp:effectExtent l="0" t="0" r="0" b="0"/>
+                      <wp:extent cx="4630420" cy="341376"/>
+                      <wp:effectExtent l="0" t="0" r="0" b="1905"/>
                       <wp:wrapNone/>
                       <wp:docPr id="42" name="Rectangle 42">
-                        <a:hlinkClick xmlns:a="http://schemas.openxmlformats.org/drawingml/2006/main" r:id="rId15"/>
+                        <a:hlinkClick xmlns:a="http://schemas.openxmlformats.org/drawingml/2006/main" r:id="rId17"/>
                       </wp:docPr>
                       <wp:cNvGraphicFramePr/>
                       <a:graphic xmlns:a="http://schemas.openxmlformats.org/drawingml/2006/main">
@@ -5206,7 +5238,7 @@
                             <wps:spPr>
                               <a:xfrm>
                                 <a:off x="0" y="0"/>
-                                <a:ext cx="4630420" cy="1613263"/>
+                                <a:ext cx="4630420" cy="341376"/>
                               </a:xfrm>
                               <a:prstGeom prst="rect">
                                 <a:avLst/>
@@ -5252,7 +5284,7 @@
                 </mc:Choice>
                 <mc:Fallback>
                   <w:pict>
-                    <v:rect w14:anchorId="77D880F9" id="Rectangle 42" o:spid="_x0000_s1026" href="http://viveroeljardin.mx/sedano/#portfolio" style="position:absolute;margin-left:-64.9pt;margin-top:-32.5pt;width:364.6pt;height:127.05pt;z-index:251674624;visibility:visible;mso-wrap-style:square;mso-width-percent:0;mso-height-percent:0;mso-wrap-distance-left:9pt;mso-wrap-distance-top:0;mso-wrap-distance-right:9pt;mso-wrap-distance-bottom:0;mso-position-horizontal:absolute;mso-position-horizontal-relative:text;mso-position-vertical:absolute;mso-position-vertical-relative:text;mso-width-percent:0;mso-height-percent:0;mso-width-relative:margin;mso-height-relative:margin;v-text-anchor:middle" o:gfxdata="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" o:button="t" filled="f" stroked="f" strokeweight=".85pt">
+                    <v:rect w14:anchorId="2686A3C0" id="Rectangle 42" o:spid="_x0000_s1026" href="http://viveroeljardin.mx/sedano/#portfolio" style="position:absolute;margin-left:-65.05pt;margin-top:-32.35pt;width:364.6pt;height:26.9pt;z-index:251674624;visibility:visible;mso-wrap-style:square;mso-width-percent:0;mso-height-percent:0;mso-wrap-distance-left:9pt;mso-wrap-distance-top:0;mso-wrap-distance-right:9pt;mso-wrap-distance-bottom:0;mso-position-horizontal:absolute;mso-position-horizontal-relative:text;mso-position-vertical:absolute;mso-position-vertical-relative:text;mso-width-percent:0;mso-height-percent:0;mso-width-relative:margin;mso-height-relative:margin;v-text-anchor:middle" o:gfxdata="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" o:button="t" filled="f" stroked="f" strokeweight=".85pt">
                       <v:fill o:detectmouseclick="t"/>
                     </v:rect>
                   </w:pict>
@@ -5475,16 +5507,16 @@
               <wp:anchor distT="0" distB="0" distL="114300" distR="114300" simplePos="0" relativeHeight="251676672" behindDoc="0" locked="0" layoutInCell="1" allowOverlap="1" wp14:anchorId="3FF8CA96" wp14:editId="4680BD99">
                 <wp:simplePos x="0" y="0"/>
                 <wp:positionH relativeFrom="column">
-                  <wp:posOffset>-28484</wp:posOffset>
+                  <wp:posOffset>-30226</wp:posOffset>
                 </wp:positionH>
                 <wp:positionV relativeFrom="paragraph">
-                  <wp:posOffset>34381</wp:posOffset>
+                  <wp:posOffset>69215</wp:posOffset>
                 </wp:positionV>
-                <wp:extent cx="4630420" cy="607423"/>
-                <wp:effectExtent l="0" t="0" r="0" b="2540"/>
+                <wp:extent cx="4630420" cy="304419"/>
+                <wp:effectExtent l="0" t="0" r="0" b="635"/>
                 <wp:wrapNone/>
                 <wp:docPr id="43" name="Rectangle 43">
-                  <a:hlinkClick xmlns:a="http://schemas.openxmlformats.org/drawingml/2006/main" r:id="rId16"/>
+                  <a:hlinkClick xmlns:a="http://schemas.openxmlformats.org/drawingml/2006/main" r:id="rId18"/>
                 </wp:docPr>
                 <wp:cNvGraphicFramePr/>
                 <a:graphic xmlns:a="http://schemas.openxmlformats.org/drawingml/2006/main">
@@ -5494,7 +5526,7 @@
                       <wps:spPr>
                         <a:xfrm>
                           <a:off x="0" y="0"/>
-                          <a:ext cx="4630420" cy="607423"/>
+                          <a:ext cx="4630420" cy="304419"/>
                         </a:xfrm>
                         <a:prstGeom prst="rect">
                           <a:avLst/>
@@ -5540,7 +5572,7 @@
           </mc:Choice>
           <mc:Fallback>
             <w:pict>
-              <v:rect w14:anchorId="12A764FB" id="Rectangle 43" o:spid="_x0000_s1026" href="http://viveroeljardin.mx/sedano/#hobbies" style="position:absolute;margin-left:-2.25pt;margin-top:2.7pt;width:364.6pt;height:47.85pt;z-index:251676672;visibility:visible;mso-wrap-style:square;mso-width-percent:0;mso-height-percent:0;mso-wrap-distance-left:9pt;mso-wrap-distance-top:0;mso-wrap-distance-right:9pt;mso-wrap-distance-bottom:0;mso-position-horizontal:absolute;mso-position-horizontal-relative:text;mso-position-vertical:absolute;mso-position-vertical-relative:text;mso-width-percent:0;mso-height-percent:0;mso-width-relative:margin;mso-height-relative:margin;v-text-anchor:middle" o:gfxdata="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" o:button="t" filled="f" stroked="f" strokeweight=".85pt">
+              <v:rect w14:anchorId="05EB4EF1" id="Rectangle 43" o:spid="_x0000_s1026" href="http://viveroeljardin.mx/sedano/#hobbies" style="position:absolute;margin-left:-2.4pt;margin-top:5.45pt;width:364.6pt;height:23.95pt;z-index:251676672;visibility:visible;mso-wrap-style:square;mso-width-percent:0;mso-height-percent:0;mso-wrap-distance-left:9pt;mso-wrap-distance-top:0;mso-wrap-distance-right:9pt;mso-wrap-distance-bottom:0;mso-position-horizontal:absolute;mso-position-horizontal-relative:text;mso-position-vertical:absolute;mso-position-vertical-relative:text;mso-width-percent:0;mso-height-percent:0;mso-width-relative:margin;mso-height-relative:margin;v-text-anchor:middle" o:gfxdata="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" o:button="t" filled="f" stroked="f" strokeweight=".85pt">
                 <v:fill o:detectmouseclick="t"/>
               </v:rect>
             </w:pict>
@@ -7000,7 +7032,7 @@
 </file>
 
 <file path=customXml/itemProps1.xml><?xml version="1.0" encoding="utf-8"?>
-<ds:datastoreItem xmlns:ds="http://schemas.openxmlformats.org/officeDocument/2006/customXml" ds:itemID="{BDA5C864-7E6B-4961-9DC8-6A7412A73276}">
+<ds:datastoreItem xmlns:ds="http://schemas.openxmlformats.org/officeDocument/2006/customXml" ds:itemID="{164D67DA-FB8F-44DD-80C7-D4C1FA73A63C}">
   <ds:schemaRefs>
     <ds:schemaRef ds:uri="http://schemas.openxmlformats.org/officeDocument/2006/bibliography"/>
   </ds:schemaRefs>

</xml_diff>

<commit_message>
Resume: exchanged work title and company
</commit_message>
<xml_diff>
--- a/files/Resume_AlejandroSedano.docx
+++ b/files/Resume_AlejandroSedano.docx
@@ -471,17 +471,7 @@
             <w:color w:val="BFBFBF" w:themeColor="background1" w:themeShade="BF"/>
             <w:u w:val="none"/>
           </w:rPr>
-          <w:t>alejandro@se</w:t>
-        </w:r>
-        <w:bookmarkStart w:id="0" w:name="_GoBack"/>
-        <w:bookmarkEnd w:id="0"/>
-        <w:r>
-          <w:rPr>
-            <w:rStyle w:val="Hyperlink"/>
-            <w:color w:val="BFBFBF" w:themeColor="background1" w:themeShade="BF"/>
-            <w:u w:val="none"/>
-          </w:rPr>
-          <w:t>dano.me</w:t>
+          <w:t>alejandro@sedano.me</w:t>
         </w:r>
       </w:hyperlink>
     </w:p>
@@ -1798,7 +1788,7 @@
                                 <w:color w:val="D0CECE" w:themeColor="background2" w:themeShade="E6"/>
                                 <w:sz w:val="14"/>
                               </w:rPr>
-                              <w:t>WebGL</w:t>
+                              <w:t>FEA</w:t>
                             </w:r>
                           </w:p>
                         </w:txbxContent>
@@ -1817,7 +1807,7 @@
           </mc:Choice>
           <mc:Fallback>
             <w:pict>
-              <v:roundrect w14:anchorId="5B27DDE4" id="Rounded Rectangle 20" o:spid="_x0000_s1031" style="width:46.05pt;height:27.4pt;visibility:visible;mso-wrap-style:none;mso-left-percent:-10001;mso-top-percent:-10001;mso-position-horizontal:absolute;mso-position-horizontal-relative:char;mso-position-vertical:absolute;mso-position-vertical-relative:line;mso-left-percent:-10001;mso-top-percent:-10001;v-text-anchor:middle" arcsize="10923f" o:gfxdata="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" filled="f" strokecolor="#004a43 [1605]" strokeweight=".85pt">
+              <v:roundrect w14:anchorId="5B27DDE4" id="Rounded Rectangle 20" o:spid="_x0000_s1030" style="width:46.05pt;height:27.4pt;visibility:visible;mso-wrap-style:none;mso-left-percent:-10001;mso-top-percent:-10001;mso-position-horizontal:absolute;mso-position-horizontal-relative:char;mso-position-vertical:absolute;mso-position-vertical-relative:line;mso-left-percent:-10001;mso-top-percent:-10001;v-text-anchor:middle" arcsize="10923f" o:gfxdata="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" filled="f" strokecolor="#004a43 [1605]" strokeweight=".85pt">
                 <v:textbox style="mso-fit-shape-to-text:t" inset="1mm,0,1mm,0">
                   <w:txbxContent>
                     <w:p>
@@ -1837,7 +1827,7 @@
                           <w:color w:val="D0CECE" w:themeColor="background2" w:themeShade="E6"/>
                           <w:sz w:val="14"/>
                         </w:rPr>
-                        <w:t>WebGL</w:t>
+                        <w:t>FEA</w:t>
                       </w:r>
                     </w:p>
                   </w:txbxContent>
@@ -1931,7 +1921,7 @@
           </mc:Choice>
           <mc:Fallback>
             <w:pict>
-              <v:roundrect w14:anchorId="5A5C5E60" id="Rounded Rectangle 21" o:spid="_x0000_s1032" style="width:46.05pt;height:27.4pt;visibility:visible;mso-wrap-style:none;mso-left-percent:-10001;mso-top-percent:-10001;mso-position-horizontal:absolute;mso-position-horizontal-relative:char;mso-position-vertical:absolute;mso-position-vertical-relative:line;mso-left-percent:-10001;mso-top-percent:-10001;v-text-anchor:middle" arcsize="10923f" o:gfxdata="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" filled="f" strokecolor="#004a43 [1605]" strokeweight=".85pt">
+              <v:roundrect w14:anchorId="5A5C5E60" id="Rounded Rectangle 21" o:spid="_x0000_s1031" style="width:46.05pt;height:27.4pt;visibility:visible;mso-wrap-style:none;mso-left-percent:-10001;mso-top-percent:-10001;mso-position-horizontal:absolute;mso-position-horizontal-relative:char;mso-position-vertical:absolute;mso-position-vertical-relative:line;mso-left-percent:-10001;mso-top-percent:-10001;v-text-anchor:middle" arcsize="10923f" o:gfxdata="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" filled="f" strokecolor="#004a43 [1605]" strokeweight=".85pt">
                 <v:textbox style="mso-fit-shape-to-text:t" inset="1mm,0,1mm,0">
                   <w:txbxContent>
                     <w:p>
@@ -2026,7 +2016,7 @@
                                 <w:color w:val="D0CECE" w:themeColor="background2" w:themeShade="E6"/>
                                 <w:sz w:val="14"/>
                               </w:rPr>
-                              <w:t>Git</w:t>
+                              <w:t>CAM</w:t>
                             </w:r>
                           </w:p>
                         </w:txbxContent>
@@ -2045,7 +2035,7 @@
           </mc:Choice>
           <mc:Fallback>
             <w:pict>
-              <v:roundrect w14:anchorId="48C36B68" id="Rounded Rectangle 23" o:spid="_x0000_s1033" style="width:46.05pt;height:27.4pt;visibility:visible;mso-wrap-style:none;mso-left-percent:-10001;mso-top-percent:-10001;mso-position-horizontal:absolute;mso-position-horizontal-relative:char;mso-position-vertical:absolute;mso-position-vertical-relative:line;mso-left-percent:-10001;mso-top-percent:-10001;v-text-anchor:middle" arcsize="10923f" o:gfxdata="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" filled="f" strokecolor="#004a43 [1605]" strokeweight=".85pt">
+              <v:roundrect w14:anchorId="48C36B68" id="Rounded Rectangle 23" o:spid="_x0000_s1032" style="width:46.05pt;height:27.4pt;visibility:visible;mso-wrap-style:none;mso-left-percent:-10001;mso-top-percent:-10001;mso-position-horizontal:absolute;mso-position-horizontal-relative:char;mso-position-vertical:absolute;mso-position-vertical-relative:line;mso-left-percent:-10001;mso-top-percent:-10001;v-text-anchor:middle" arcsize="10923f" o:gfxdata="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" filled="f" strokecolor="#004a43 [1605]" strokeweight=".85pt">
                 <v:textbox style="mso-fit-shape-to-text:t" inset="1mm,0,1mm,0">
                   <w:txbxContent>
                     <w:p>
@@ -2065,7 +2055,7 @@
                           <w:color w:val="D0CECE" w:themeColor="background2" w:themeShade="E6"/>
                           <w:sz w:val="14"/>
                         </w:rPr>
-                        <w:t>Git</w:t>
+                        <w:t>CAM</w:t>
                       </w:r>
                     </w:p>
                   </w:txbxContent>
@@ -2159,7 +2149,7 @@
           </mc:Choice>
           <mc:Fallback>
             <w:pict>
-              <v:roundrect w14:anchorId="68588754" id="Rounded Rectangle 22" o:spid="_x0000_s1034" style="width:46.05pt;height:27.4pt;visibility:visible;mso-wrap-style:none;mso-left-percent:-10001;mso-top-percent:-10001;mso-position-horizontal:absolute;mso-position-horizontal-relative:char;mso-position-vertical:absolute;mso-position-vertical-relative:line;mso-left-percent:-10001;mso-top-percent:-10001;v-text-anchor:middle" arcsize="10923f" o:gfxdata="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" filled="f" strokecolor="#004a43 [1605]" strokeweight=".85pt">
+              <v:roundrect w14:anchorId="68588754" id="Rounded Rectangle 22" o:spid="_x0000_s1033" style="width:46.05pt;height:27.4pt;visibility:visible;mso-wrap-style:none;mso-left-percent:-10001;mso-top-percent:-10001;mso-position-horizontal:absolute;mso-position-horizontal-relative:char;mso-position-vertical:absolute;mso-position-vertical-relative:line;mso-left-percent:-10001;mso-top-percent:-10001;v-text-anchor:middle" arcsize="10923f" o:gfxdata="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" filled="f" strokecolor="#004a43 [1605]" strokeweight=".85pt">
                 <v:textbox style="mso-fit-shape-to-text:t" inset="1mm,0,1mm,0">
                   <w:txbxContent>
                     <w:p>
@@ -2273,7 +2263,7 @@
           </mc:Choice>
           <mc:Fallback>
             <w:pict>
-              <v:roundrect w14:anchorId="41272A0D" id="Rounded Rectangle 24" o:spid="_x0000_s1035" style="width:46.05pt;height:27.4pt;visibility:visible;mso-wrap-style:none;mso-left-percent:-10001;mso-top-percent:-10001;mso-position-horizontal:absolute;mso-position-horizontal-relative:char;mso-position-vertical:absolute;mso-position-vertical-relative:line;mso-left-percent:-10001;mso-top-percent:-10001;v-text-anchor:middle" arcsize="10923f" o:gfxdata="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" filled="f" strokecolor="#004a43 [1605]" strokeweight=".85pt">
+              <v:roundrect w14:anchorId="41272A0D" id="Rounded Rectangle 24" o:spid="_x0000_s1034" style="width:46.05pt;height:27.4pt;visibility:visible;mso-wrap-style:none;mso-left-percent:-10001;mso-top-percent:-10001;mso-position-horizontal:absolute;mso-position-horizontal-relative:char;mso-position-vertical:absolute;mso-position-vertical-relative:line;mso-left-percent:-10001;mso-top-percent:-10001;v-text-anchor:middle" arcsize="10923f" o:gfxdata="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" filled="f" strokecolor="#004a43 [1605]" strokeweight=".85pt">
                 <v:textbox style="mso-fit-shape-to-text:t" inset="1mm,0,1mm,0">
                   <w:txbxContent>
                     <w:p>
@@ -2387,7 +2377,7 @@
           </mc:Choice>
           <mc:Fallback>
             <w:pict>
-              <v:roundrect w14:anchorId="09FF76D1" id="Rounded Rectangle 25" o:spid="_x0000_s1036" style="width:46.05pt;height:27.4pt;visibility:visible;mso-wrap-style:none;mso-left-percent:-10001;mso-top-percent:-10001;mso-position-horizontal:absolute;mso-position-horizontal-relative:char;mso-position-vertical:absolute;mso-position-vertical-relative:line;mso-left-percent:-10001;mso-top-percent:-10001;v-text-anchor:middle" arcsize="10923f" o:gfxdata="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" filled="f" strokecolor="#004a43 [1605]" strokeweight=".85pt">
+              <v:roundrect w14:anchorId="09FF76D1" id="Rounded Rectangle 25" o:spid="_x0000_s1035" style="width:46.05pt;height:27.4pt;visibility:visible;mso-wrap-style:none;mso-left-percent:-10001;mso-top-percent:-10001;mso-position-horizontal:absolute;mso-position-horizontal-relative:char;mso-position-vertical:absolute;mso-position-vertical-relative:line;mso-left-percent:-10001;mso-top-percent:-10001;v-text-anchor:middle" arcsize="10923f" o:gfxdata="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" filled="f" strokecolor="#004a43 [1605]" strokeweight=".85pt">
                 <v:textbox style="mso-fit-shape-to-text:t" inset="1mm,0,1mm,0">
                   <w:txbxContent>
                     <w:p>
@@ -2519,7 +2509,7 @@
           </mc:Choice>
           <mc:Fallback>
             <w:pict>
-              <v:roundrect w14:anchorId="7EC38C85" id="Rounded Rectangle 26" o:spid="_x0000_s1037" style="width:46.05pt;height:27.4pt;visibility:visible;mso-wrap-style:none;mso-left-percent:-10001;mso-top-percent:-10001;mso-position-horizontal:absolute;mso-position-horizontal-relative:char;mso-position-vertical:absolute;mso-position-vertical-relative:line;mso-left-percent:-10001;mso-top-percent:-10001;v-text-anchor:middle" arcsize="10923f" o:gfxdata="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" filled="f" strokecolor="#265727 [1606]" strokeweight=".85pt">
+              <v:roundrect w14:anchorId="7EC38C85" id="Rounded Rectangle 26" o:spid="_x0000_s1036" style="width:46.05pt;height:27.4pt;visibility:visible;mso-wrap-style:none;mso-left-percent:-10001;mso-top-percent:-10001;mso-position-horizontal:absolute;mso-position-horizontal-relative:char;mso-position-vertical:absolute;mso-position-vertical-relative:line;mso-left-percent:-10001;mso-top-percent:-10001;v-text-anchor:middle" arcsize="10923f" o:gfxdata="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" filled="f" strokecolor="#265727 [1606]" strokeweight=".85pt">
                 <v:textbox style="mso-fit-shape-to-text:t" inset="1mm,0,1mm,0">
                   <w:txbxContent>
                     <w:p>
@@ -2601,7 +2591,6 @@
                             <w:pPr>
                               <w:widowControl w:val="0"/>
                               <w:spacing w:after="0"/>
-                              <w:jc w:val="center"/>
                               <w:rPr>
                                 <w:b/>
                                 <w:color w:val="D0CECE" w:themeColor="background2" w:themeShade="E6"/>
@@ -2614,7 +2603,7 @@
                                 <w:color w:val="D0CECE" w:themeColor="background2" w:themeShade="E6"/>
                                 <w:sz w:val="14"/>
                               </w:rPr>
-                              <w:t>MS Project</w:t>
+                              <w:t>Project</w:t>
                             </w:r>
                           </w:p>
                         </w:txbxContent>
@@ -2633,14 +2622,13 @@
           </mc:Choice>
           <mc:Fallback>
             <w:pict>
-              <v:roundrect w14:anchorId="3316A4A7" id="Rounded Rectangle 27" o:spid="_x0000_s1038" style="width:46.05pt;height:27.4pt;visibility:visible;mso-wrap-style:none;mso-left-percent:-10001;mso-top-percent:-10001;mso-position-horizontal:absolute;mso-position-horizontal-relative:char;mso-position-vertical:absolute;mso-position-vertical-relative:line;mso-left-percent:-10001;mso-top-percent:-10001;v-text-anchor:middle" arcsize="10923f" o:gfxdata="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" filled="f" strokecolor="#265727 [1606]" strokeweight=".85pt">
+              <v:roundrect w14:anchorId="3316A4A7" id="Rounded Rectangle 27" o:spid="_x0000_s1037" style="width:46.05pt;height:27.4pt;visibility:visible;mso-wrap-style:none;mso-left-percent:-10001;mso-top-percent:-10001;mso-position-horizontal:absolute;mso-position-horizontal-relative:char;mso-position-vertical:absolute;mso-position-vertical-relative:line;mso-left-percent:-10001;mso-top-percent:-10001;v-text-anchor:middle" arcsize="10923f" o:gfxdata="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" filled="f" strokecolor="#265727 [1606]" strokeweight=".85pt">
                 <v:textbox style="mso-fit-shape-to-text:t" inset="1mm,0,1mm,0">
                   <w:txbxContent>
                     <w:p>
                       <w:pPr>
                         <w:widowControl w:val="0"/>
                         <w:spacing w:after="0"/>
-                        <w:jc w:val="center"/>
                         <w:rPr>
                           <w:b/>
                           <w:color w:val="D0CECE" w:themeColor="background2" w:themeShade="E6"/>
@@ -2653,7 +2641,7 @@
                           <w:color w:val="D0CECE" w:themeColor="background2" w:themeShade="E6"/>
                           <w:sz w:val="14"/>
                         </w:rPr>
-                        <w:t>MS Project</w:t>
+                        <w:t>Project</w:t>
                       </w:r>
                     </w:p>
                   </w:txbxContent>
@@ -2728,7 +2716,7 @@
                                 <w:color w:val="D0CECE" w:themeColor="background2" w:themeShade="E6"/>
                                 <w:sz w:val="14"/>
                               </w:rPr>
-                              <w:t>cPanel</w:t>
+                              <w:t>Linux</w:t>
                             </w:r>
                           </w:p>
                         </w:txbxContent>
@@ -2747,7 +2735,7 @@
           </mc:Choice>
           <mc:Fallback>
             <w:pict>
-              <v:roundrect w14:anchorId="43123E09" id="Rounded Rectangle 28" o:spid="_x0000_s1039" style="width:46.05pt;height:27.4pt;visibility:visible;mso-wrap-style:none;mso-left-percent:-10001;mso-top-percent:-10001;mso-position-horizontal:absolute;mso-position-horizontal-relative:char;mso-position-vertical:absolute;mso-position-vertical-relative:line;mso-left-percent:-10001;mso-top-percent:-10001;v-text-anchor:middle" arcsize="10923f" o:gfxdata="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" filled="f" strokecolor="#265727 [1606]" strokeweight=".85pt">
+              <v:roundrect w14:anchorId="43123E09" id="Rounded Rectangle 28" o:spid="_x0000_s1038" style="width:46.05pt;height:27.4pt;visibility:visible;mso-wrap-style:none;mso-left-percent:-10001;mso-top-percent:-10001;mso-position-horizontal:absolute;mso-position-horizontal-relative:char;mso-position-vertical:absolute;mso-position-vertical-relative:line;mso-left-percent:-10001;mso-top-percent:-10001;v-text-anchor:middle" arcsize="10923f" o:gfxdata="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" filled="f" strokecolor="#265727 [1606]" strokeweight=".85pt">
                 <v:textbox style="mso-fit-shape-to-text:t" inset="1mm,0,1mm,0">
                   <w:txbxContent>
                     <w:p>
@@ -2767,7 +2755,7 @@
                           <w:color w:val="D0CECE" w:themeColor="background2" w:themeShade="E6"/>
                           <w:sz w:val="14"/>
                         </w:rPr>
-                        <w:t>cPanel</w:t>
+                        <w:t>Linux</w:t>
                       </w:r>
                     </w:p>
                   </w:txbxContent>
@@ -2842,7 +2830,7 @@
                                 <w:color w:val="D0CECE" w:themeColor="background2" w:themeShade="E6"/>
                                 <w:sz w:val="14"/>
                               </w:rPr>
-                              <w:t>CAM</w:t>
+                              <w:t>CAD</w:t>
                             </w:r>
                           </w:p>
                         </w:txbxContent>
@@ -2861,7 +2849,7 @@
           </mc:Choice>
           <mc:Fallback>
             <w:pict>
-              <v:roundrect w14:anchorId="6AE4BB5F" id="Rounded Rectangle 36" o:spid="_x0000_s1040" style="width:46.05pt;height:27.4pt;visibility:visible;mso-wrap-style:none;mso-left-percent:-10001;mso-top-percent:-10001;mso-position-horizontal:absolute;mso-position-horizontal-relative:char;mso-position-vertical:absolute;mso-position-vertical-relative:line;mso-left-percent:-10001;mso-top-percent:-10001;v-text-anchor:middle" arcsize="10923f" o:gfxdata="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" filled="f" strokecolor="#265727 [1606]" strokeweight=".85pt">
+              <v:roundrect w14:anchorId="6AE4BB5F" id="Rounded Rectangle 36" o:spid="_x0000_s1039" style="width:46.05pt;height:27.4pt;visibility:visible;mso-wrap-style:none;mso-left-percent:-10001;mso-top-percent:-10001;mso-position-horizontal:absolute;mso-position-horizontal-relative:char;mso-position-vertical:absolute;mso-position-vertical-relative:line;mso-left-percent:-10001;mso-top-percent:-10001;v-text-anchor:middle" arcsize="10923f" o:gfxdata="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" filled="f" strokecolor="#265727 [1606]" strokeweight=".85pt">
                 <v:textbox style="mso-fit-shape-to-text:t" inset="1mm,0,1mm,0">
                   <w:txbxContent>
                     <w:p>
@@ -2881,7 +2869,7 @@
                           <w:color w:val="D0CECE" w:themeColor="background2" w:themeShade="E6"/>
                           <w:sz w:val="14"/>
                         </w:rPr>
-                        <w:t>CAM</w:t>
+                        <w:t>CAD</w:t>
                       </w:r>
                     </w:p>
                   </w:txbxContent>
@@ -2975,7 +2963,7 @@
           </mc:Choice>
           <mc:Fallback>
             <w:pict>
-              <v:roundrect w14:anchorId="4DB51328" id="Rounded Rectangle 29" o:spid="_x0000_s1041" style="width:46.05pt;height:27.4pt;visibility:visible;mso-wrap-style:none;mso-left-percent:-10001;mso-top-percent:-10001;mso-position-horizontal:absolute;mso-position-horizontal-relative:char;mso-position-vertical:absolute;mso-position-vertical-relative:line;mso-left-percent:-10001;mso-top-percent:-10001;v-text-anchor:middle" arcsize="10923f" o:gfxdata="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" filled="f" strokecolor="#265727 [1606]" strokeweight=".85pt">
+              <v:roundrect w14:anchorId="4DB51328" id="Rounded Rectangle 29" o:spid="_x0000_s1040" style="width:46.05pt;height:27.4pt;visibility:visible;mso-wrap-style:none;mso-left-percent:-10001;mso-top-percent:-10001;mso-position-horizontal:absolute;mso-position-horizontal-relative:char;mso-position-vertical:absolute;mso-position-vertical-relative:line;mso-left-percent:-10001;mso-top-percent:-10001;v-text-anchor:middle" arcsize="10923f" o:gfxdata="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" filled="f" strokecolor="#265727 [1606]" strokeweight=".85pt">
                 <v:textbox style="mso-fit-shape-to-text:t" inset="1mm,0,1mm,0">
                   <w:txbxContent>
                     <w:p>
@@ -3089,7 +3077,7 @@
           </mc:Choice>
           <mc:Fallback>
             <w:pict>
-              <v:roundrect w14:anchorId="1F1EEFB1" id="Rounded Rectangle 30" o:spid="_x0000_s1042" style="width:46.05pt;height:27.4pt;visibility:visible;mso-wrap-style:none;mso-left-percent:-10001;mso-top-percent:-10001;mso-position-horizontal:absolute;mso-position-horizontal-relative:char;mso-position-vertical:absolute;mso-position-vertical-relative:line;mso-left-percent:-10001;mso-top-percent:-10001;v-text-anchor:middle" arcsize="10923f" o:gfxdata="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" filled="f" strokecolor="#265727 [1606]" strokeweight=".85pt">
+              <v:roundrect w14:anchorId="1F1EEFB1" id="Rounded Rectangle 30" o:spid="_x0000_s1041" style="width:46.05pt;height:27.4pt;visibility:visible;mso-wrap-style:none;mso-left-percent:-10001;mso-top-percent:-10001;mso-position-horizontal:absolute;mso-position-horizontal-relative:char;mso-position-vertical:absolute;mso-position-vertical-relative:line;mso-left-percent:-10001;mso-top-percent:-10001;v-text-anchor:middle" arcsize="10923f" o:gfxdata="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" filled="f" strokecolor="#265727 [1606]" strokeweight=".85pt">
                 <v:textbox style="mso-fit-shape-to-text:t" inset="1mm,0,1mm,0">
                   <w:txbxContent>
                     <w:p>
@@ -3203,7 +3191,7 @@
           </mc:Choice>
           <mc:Fallback>
             <w:pict>
-              <v:roundrect w14:anchorId="629154F8" id="Rounded Rectangle 31" o:spid="_x0000_s1043" style="width:46.05pt;height:27.4pt;visibility:visible;mso-wrap-style:none;mso-left-percent:-10001;mso-top-percent:-10001;mso-position-horizontal:absolute;mso-position-horizontal-relative:char;mso-position-vertical:absolute;mso-position-vertical-relative:line;mso-left-percent:-10001;mso-top-percent:-10001;v-text-anchor:middle" arcsize="10923f" o:gfxdata="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" filled="f" strokecolor="#265727 [1606]" strokeweight=".85pt">
+              <v:roundrect w14:anchorId="629154F8" id="Rounded Rectangle 31" o:spid="_x0000_s1042" style="width:46.05pt;height:27.4pt;visibility:visible;mso-wrap-style:none;mso-left-percent:-10001;mso-top-percent:-10001;mso-position-horizontal:absolute;mso-position-horizontal-relative:char;mso-position-vertical:absolute;mso-position-vertical-relative:line;mso-left-percent:-10001;mso-top-percent:-10001;v-text-anchor:middle" arcsize="10923f" o:gfxdata="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" filled="f" strokecolor="#265727 [1606]" strokeweight=".85pt">
                 <v:textbox style="mso-fit-shape-to-text:t" inset="1mm,0,1mm,0">
                   <w:txbxContent>
                     <w:p>
@@ -3317,7 +3305,7 @@
           </mc:Choice>
           <mc:Fallback>
             <w:pict>
-              <v:roundrect w14:anchorId="48DAA030" id="Rounded Rectangle 32" o:spid="_x0000_s1044" style="width:46.05pt;height:27.4pt;visibility:visible;mso-wrap-style:none;mso-left-percent:-10001;mso-top-percent:-10001;mso-position-horizontal:absolute;mso-position-horizontal-relative:char;mso-position-vertical:absolute;mso-position-vertical-relative:line;mso-left-percent:-10001;mso-top-percent:-10001;v-text-anchor:middle" arcsize="10923f" o:gfxdata="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" filled="f" strokecolor="#265727 [1606]" strokeweight=".85pt">
+              <v:roundrect w14:anchorId="48DAA030" id="Rounded Rectangle 32" o:spid="_x0000_s1043" style="width:46.05pt;height:27.4pt;visibility:visible;mso-wrap-style:none;mso-left-percent:-10001;mso-top-percent:-10001;mso-position-horizontal:absolute;mso-position-horizontal-relative:char;mso-position-vertical:absolute;mso-position-vertical-relative:line;mso-left-percent:-10001;mso-top-percent:-10001;v-text-anchor:middle" arcsize="10923f" o:gfxdata="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" filled="f" strokecolor="#265727 [1606]" strokeweight=".85pt">
                 <v:textbox style="mso-fit-shape-to-text:t" inset="1mm,0,1mm,0">
                   <w:txbxContent>
                     <w:p>
@@ -3431,7 +3419,7 @@
           </mc:Choice>
           <mc:Fallback>
             <w:pict>
-              <v:roundrect w14:anchorId="64A12D4B" id="Rounded Rectangle 35" o:spid="_x0000_s1045" style="width:46.05pt;height:27.4pt;visibility:visible;mso-wrap-style:none;mso-left-percent:-10001;mso-top-percent:-10001;mso-position-horizontal:absolute;mso-position-horizontal-relative:char;mso-position-vertical:absolute;mso-position-vertical-relative:line;mso-left-percent:-10001;mso-top-percent:-10001;v-text-anchor:middle" arcsize="10923f" o:gfxdata="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" filled="f" strokecolor="#265727 [1606]" strokeweight=".85pt">
+              <v:roundrect w14:anchorId="64A12D4B" id="Rounded Rectangle 35" o:spid="_x0000_s1044" style="width:46.05pt;height:27.4pt;visibility:visible;mso-wrap-style:none;mso-left-percent:-10001;mso-top-percent:-10001;mso-position-horizontal:absolute;mso-position-horizontal-relative:char;mso-position-vertical:absolute;mso-position-vertical-relative:line;mso-left-percent:-10001;mso-top-percent:-10001;v-text-anchor:middle" arcsize="10923f" o:gfxdata="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" filled="f" strokecolor="#265727 [1606]" strokeweight=".85pt">
                 <v:textbox style="mso-fit-shape-to-text:t" inset="1mm,0,1mm,0">
                   <w:txbxContent>
                     <w:p>
@@ -3545,7 +3533,7 @@
           </mc:Choice>
           <mc:Fallback>
             <w:pict>
-              <v:roundrect w14:anchorId="6B1BFBB2" id="Rounded Rectangle 34" o:spid="_x0000_s1047" style="width:46.05pt;height:27.4pt;visibility:visible;mso-wrap-style:none;mso-left-percent:-10001;mso-top-percent:-10001;mso-position-horizontal:absolute;mso-position-horizontal-relative:char;mso-position-vertical:absolute;mso-position-vertical-relative:line;mso-left-percent:-10001;mso-top-percent:-10001;v-text-anchor:middle" arcsize="10923f" o:gfxdata="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" filled="f" strokecolor="#265727 [1606]" strokeweight=".85pt">
+              <v:roundrect w14:anchorId="6B1BFBB2" id="Rounded Rectangle 34" o:spid="_x0000_s1045" style="width:46.05pt;height:27.4pt;visibility:visible;mso-wrap-style:none;mso-left-percent:-10001;mso-top-percent:-10001;mso-position-horizontal:absolute;mso-position-horizontal-relative:char;mso-position-vertical:absolute;mso-position-vertical-relative:line;mso-left-percent:-10001;mso-top-percent:-10001;v-text-anchor:middle" arcsize="10923f" o:gfxdata="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" filled="f" strokecolor="#265727 [1606]" strokeweight=".85pt">
                 <v:textbox style="mso-fit-shape-to-text:t" inset="1mm,0,1mm,0">
                   <w:txbxContent>
                     <w:p>
@@ -3677,7 +3665,7 @@
           </mc:Choice>
           <mc:Fallback>
             <w:pict>
-              <v:roundrect w14:anchorId="614CF211" id="Rounded Rectangle 64" o:spid="_x0000_s1048" style="width:46.05pt;height:27.4pt;visibility:visible;mso-wrap-style:none;mso-left-percent:-10001;mso-top-percent:-10001;mso-position-horizontal:absolute;mso-position-horizontal-relative:char;mso-position-vertical:absolute;mso-position-vertical-relative:line;mso-left-percent:-10001;mso-top-percent:-10001;v-text-anchor:middle" arcsize="10923f" o:gfxdata="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" filled="f" strokecolor="#015379 [1608]" strokeweight=".85pt">
+              <v:roundrect w14:anchorId="614CF211" id="Rounded Rectangle 64" o:spid="_x0000_s1046" style="width:46.05pt;height:27.4pt;visibility:visible;mso-wrap-style:none;mso-left-percent:-10001;mso-top-percent:-10001;mso-position-horizontal:absolute;mso-position-horizontal-relative:char;mso-position-vertical:absolute;mso-position-vertical-relative:line;mso-left-percent:-10001;mso-top-percent:-10001;v-text-anchor:middle" arcsize="10923f" o:gfxdata="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" filled="f" strokecolor="#015379 [1608]" strokeweight=".85pt">
                 <v:textbox style="mso-fit-shape-to-text:t" inset="1mm,0,1mm,0">
                   <w:txbxContent>
                     <w:p>
@@ -3791,7 +3779,7 @@
           </mc:Choice>
           <mc:Fallback>
             <w:pict>
-              <v:roundrect w14:anchorId="7EDFACF4" id="Rounded Rectangle 66" o:spid="_x0000_s1049" style="width:46.05pt;height:27.4pt;visibility:visible;mso-wrap-style:none;mso-left-percent:-10001;mso-top-percent:-10001;mso-position-horizontal:absolute;mso-position-horizontal-relative:char;mso-position-vertical:absolute;mso-position-vertical-relative:line;mso-left-percent:-10001;mso-top-percent:-10001;v-text-anchor:middle" arcsize="10923f" o:gfxdata="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" filled="f" strokecolor="#015379 [1608]" strokeweight=".85pt">
+              <v:roundrect w14:anchorId="7EDFACF4" id="Rounded Rectangle 66" o:spid="_x0000_s1047" style="width:46.05pt;height:27.4pt;visibility:visible;mso-wrap-style:none;mso-left-percent:-10001;mso-top-percent:-10001;mso-position-horizontal:absolute;mso-position-horizontal-relative:char;mso-position-vertical:absolute;mso-position-vertical-relative:line;mso-left-percent:-10001;mso-top-percent:-10001;v-text-anchor:middle" arcsize="10923f" o:gfxdata="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" filled="f" strokecolor="#015379 [1608]" strokeweight=".85pt">
                 <v:textbox style="mso-fit-shape-to-text:t" inset="1mm,0,1mm,0">
                   <w:txbxContent>
                     <w:p>
@@ -3905,7 +3893,7 @@
           </mc:Choice>
           <mc:Fallback>
             <w:pict>
-              <v:roundrect w14:anchorId="6914C437" id="Rounded Rectangle 67" o:spid="_x0000_s1050" style="width:46.05pt;height:27.4pt;visibility:visible;mso-wrap-style:none;mso-left-percent:-10001;mso-top-percent:-10001;mso-position-horizontal:absolute;mso-position-horizontal-relative:char;mso-position-vertical:absolute;mso-position-vertical-relative:line;mso-left-percent:-10001;mso-top-percent:-10001;v-text-anchor:middle" arcsize="10923f" o:gfxdata="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" filled="f" strokecolor="#015379 [1608]" strokeweight=".85pt">
+              <v:roundrect w14:anchorId="6914C437" id="Rounded Rectangle 67" o:spid="_x0000_s1048" style="width:46.05pt;height:27.4pt;visibility:visible;mso-wrap-style:none;mso-left-percent:-10001;mso-top-percent:-10001;mso-position-horizontal:absolute;mso-position-horizontal-relative:char;mso-position-vertical:absolute;mso-position-vertical-relative:line;mso-left-percent:-10001;mso-top-percent:-10001;v-text-anchor:middle" arcsize="10923f" o:gfxdata="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" filled="f" strokecolor="#015379 [1608]" strokeweight=".85pt">
                 <v:textbox style="mso-fit-shape-to-text:t" inset="1mm,0,1mm,0">
                   <w:txbxContent>
                     <w:p>
@@ -4019,7 +4007,7 @@
           </mc:Choice>
           <mc:Fallback>
             <w:pict>
-              <v:roundrect w14:anchorId="268C1A17" id="Rounded Rectangle 68" o:spid="_x0000_s1051" style="width:46.05pt;height:27.4pt;visibility:visible;mso-wrap-style:none;mso-left-percent:-10001;mso-top-percent:-10001;mso-position-horizontal:absolute;mso-position-horizontal-relative:char;mso-position-vertical:absolute;mso-position-vertical-relative:line;mso-left-percent:-10001;mso-top-percent:-10001;v-text-anchor:middle" arcsize="10923f" o:gfxdata="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" filled="f" strokecolor="#015379 [1608]" strokeweight=".85pt">
+              <v:roundrect w14:anchorId="268C1A17" id="Rounded Rectangle 68" o:spid="_x0000_s1049" style="width:46.05pt;height:27.4pt;visibility:visible;mso-wrap-style:none;mso-left-percent:-10001;mso-top-percent:-10001;mso-position-horizontal:absolute;mso-position-horizontal-relative:char;mso-position-vertical:absolute;mso-position-vertical-relative:line;mso-left-percent:-10001;mso-top-percent:-10001;v-text-anchor:middle" arcsize="10923f" o:gfxdata="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" filled="f" strokecolor="#015379 [1608]" strokeweight=".85pt">
                 <v:textbox style="mso-fit-shape-to-text:t" inset="1mm,0,1mm,0">
                   <w:txbxContent>
                     <w:p>
@@ -4133,7 +4121,7 @@
           </mc:Choice>
           <mc:Fallback>
             <w:pict>
-              <v:roundrect w14:anchorId="7260CE04" id="Rounded Rectangle 69" o:spid="_x0000_s1052" style="width:46.05pt;height:27.4pt;visibility:visible;mso-wrap-style:none;mso-left-percent:-10001;mso-top-percent:-10001;mso-position-horizontal:absolute;mso-position-horizontal-relative:char;mso-position-vertical:absolute;mso-position-vertical-relative:line;mso-left-percent:-10001;mso-top-percent:-10001;v-text-anchor:middle" arcsize="10923f" o:gfxdata="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" filled="f" strokecolor="#015379 [1608]" strokeweight=".85pt">
+              <v:roundrect w14:anchorId="7260CE04" id="Rounded Rectangle 69" o:spid="_x0000_s1050" style="width:46.05pt;height:27.4pt;visibility:visible;mso-wrap-style:none;mso-left-percent:-10001;mso-top-percent:-10001;mso-position-horizontal:absolute;mso-position-horizontal-relative:char;mso-position-vertical:absolute;mso-position-vertical-relative:line;mso-left-percent:-10001;mso-top-percent:-10001;v-text-anchor:middle" arcsize="10923f" o:gfxdata="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" filled="f" strokecolor="#015379 [1608]" strokeweight=".85pt">
                 <v:textbox style="mso-fit-shape-to-text:t" inset="1mm,0,1mm,0">
                   <w:txbxContent>
                     <w:p>
@@ -4247,7 +4235,7 @@
           </mc:Choice>
           <mc:Fallback>
             <w:pict>
-              <v:roundrect w14:anchorId="6C546CCF" id="Rounded Rectangle 70" o:spid="_x0000_s1053" style="width:46.05pt;height:27.4pt;visibility:visible;mso-wrap-style:none;mso-left-percent:-10001;mso-top-percent:-10001;mso-position-horizontal:absolute;mso-position-horizontal-relative:char;mso-position-vertical:absolute;mso-position-vertical-relative:line;mso-left-percent:-10001;mso-top-percent:-10001;v-text-anchor:middle" arcsize="10923f" o:gfxdata="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" filled="f" strokecolor="#015379 [1608]" strokeweight=".85pt">
+              <v:roundrect w14:anchorId="6C546CCF" id="Rounded Rectangle 70" o:spid="_x0000_s1051" style="width:46.05pt;height:27.4pt;visibility:visible;mso-wrap-style:none;mso-left-percent:-10001;mso-top-percent:-10001;mso-position-horizontal:absolute;mso-position-horizontal-relative:char;mso-position-vertical:absolute;mso-position-vertical-relative:line;mso-left-percent:-10001;mso-top-percent:-10001;v-text-anchor:middle" arcsize="10923f" o:gfxdata="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" filled="f" strokecolor="#015379 [1608]" strokeweight=".85pt">
                 <v:textbox style="mso-fit-shape-to-text:t" inset="1mm,0,1mm,0">
                   <w:txbxContent>
                     <w:p>
@@ -4358,7 +4346,7 @@
           </mc:Choice>
           <mc:Fallback>
             <w:pict>
-              <v:roundrect w14:anchorId="740BB5B8" id="Rounded Rectangle 74" o:spid="_x0000_s1054" style="width:46.05pt;height:27.4pt;visibility:visible;mso-wrap-style:none;mso-left-percent:-10001;mso-top-percent:-10001;mso-position-horizontal:absolute;mso-position-horizontal-relative:char;mso-position-vertical:absolute;mso-position-vertical-relative:line;mso-left-percent:-10001;mso-top-percent:-10001;v-text-anchor:middle" arcsize="10923f" o:gfxdata="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" filled="f" strokecolor="#015379 [1608]" strokeweight=".85pt">
+              <v:roundrect w14:anchorId="740BB5B8" id="Rounded Rectangle 74" o:spid="_x0000_s1052" style="width:46.05pt;height:27.4pt;visibility:visible;mso-wrap-style:none;mso-left-percent:-10001;mso-top-percent:-10001;mso-position-horizontal:absolute;mso-position-horizontal-relative:char;mso-position-vertical:absolute;mso-position-vertical-relative:line;mso-left-percent:-10001;mso-top-percent:-10001;v-text-anchor:middle" arcsize="10923f" o:gfxdata="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" filled="f" strokecolor="#015379 [1608]" strokeweight=".85pt">
                 <v:textbox style="mso-fit-shape-to-text:t" inset="1mm,0,1mm,0">
                   <w:txbxContent>
                     <w:p>
@@ -4472,7 +4460,7 @@
           </mc:Choice>
           <mc:Fallback>
             <w:pict>
-              <v:roundrect w14:anchorId="4834475A" id="Rounded Rectangle 71" o:spid="_x0000_s1055" style="width:46.05pt;height:27.4pt;visibility:visible;mso-wrap-style:none;mso-left-percent:-10001;mso-top-percent:-10001;mso-position-horizontal:absolute;mso-position-horizontal-relative:char;mso-position-vertical:absolute;mso-position-vertical-relative:line;mso-left-percent:-10001;mso-top-percent:-10001;v-text-anchor:middle" arcsize="10923f" o:gfxdata="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" filled="f" strokecolor="#015379 [1608]" strokeweight=".85pt">
+              <v:roundrect w14:anchorId="4834475A" id="Rounded Rectangle 71" o:spid="_x0000_s1053" style="width:46.05pt;height:27.4pt;visibility:visible;mso-wrap-style:none;mso-left-percent:-10001;mso-top-percent:-10001;mso-position-horizontal:absolute;mso-position-horizontal-relative:char;mso-position-vertical:absolute;mso-position-vertical-relative:line;mso-left-percent:-10001;mso-top-percent:-10001;v-text-anchor:middle" arcsize="10923f" o:gfxdata="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" filled="f" strokecolor="#015379 [1608]" strokeweight=".85pt">
                 <v:textbox style="mso-fit-shape-to-text:t" inset="1mm,0,1mm,0">
                   <w:txbxContent>
                     <w:p>
@@ -4682,10 +4670,7 @@
               </mc:AlternateContent>
             </w:r>
             <w:r>
-              <w:t>Mars Incorporated</w:t>
-            </w:r>
-            <w:r>
-              <w:t>, Poland</w:t>
+              <w:t>Project Engineer / European Engineering Leadership Programme</w:t>
             </w:r>
           </w:p>
           <w:p>
@@ -4698,13 +4683,7 @@
               <w:rPr>
                 <w:rStyle w:val="SubtleEmphasis"/>
               </w:rPr>
-              <w:t>Project Engineer</w:t>
-            </w:r>
-            <w:r>
-              <w:rPr>
-                <w:rStyle w:val="SubtleEmphasis"/>
-              </w:rPr>
-              <w:t xml:space="preserve"> / European Engineering Leadership Programme</w:t>
+              <w:t>Mars Incorporated, Poland</w:t>
             </w:r>
           </w:p>
           <w:p>
@@ -4748,10 +4727,7 @@
               <w:pStyle w:val="Grayaccent"/>
             </w:pPr>
             <w:r>
-              <w:t>Fraunhofer-Gesellschaft</w:t>
-            </w:r>
-            <w:r>
-              <w:t>, Germany</w:t>
+              <w:t>Robotics Research Assistant</w:t>
             </w:r>
           </w:p>
           <w:p>
@@ -4764,7 +4740,7 @@
               <w:rPr>
                 <w:rStyle w:val="SubtleEmphasis"/>
               </w:rPr>
-              <w:t>Robotics Research Assistant</w:t>
+              <w:t>Fraunhofer-Gesellschaft, Germany</w:t>
             </w:r>
           </w:p>
           <w:p>
@@ -4799,10 +4775,7 @@
               <w:pStyle w:val="Grayaccent"/>
             </w:pPr>
             <w:r>
-              <w:t>Tecnología y Diseño Industrial</w:t>
-            </w:r>
-            <w:r>
-              <w:t>, Mexico</w:t>
+              <w:t>Validation and Development Engineer</w:t>
             </w:r>
           </w:p>
           <w:p>
@@ -4815,7 +4788,7 @@
               <w:rPr>
                 <w:rStyle w:val="SubtleEmphasis"/>
               </w:rPr>
-              <w:t>Validation and Development Engineer</w:t>
+              <w:t>Tecnologia y Diseño Industrial, Mexico</w:t>
             </w:r>
           </w:p>
           <w:p>
@@ -4977,26 +4950,30 @@
             <w:pPr>
               <w:rPr>
                 <w:rStyle w:val="SubtleEmphasis"/>
+                <w:u w:val="single"/>
               </w:rPr>
             </w:pPr>
             <w:r>
               <w:rPr>
                 <w:rStyle w:val="SubtleEmphasis"/>
+                <w:u w:val="single"/>
               </w:rPr>
-              <w:t>Faculty of Power and Aeronautical Engineering</w:t>
+              <w:t>Master in Automation and Robotics</w:t>
             </w:r>
           </w:p>
           <w:p>
             <w:pPr>
               <w:rPr>
                 <w:rStyle w:val="SubtleEmphasis"/>
+                <w:i w:val="0"/>
               </w:rPr>
             </w:pPr>
             <w:r>
               <w:rPr>
                 <w:rStyle w:val="SubtleEmphasis"/>
+                <w:i w:val="0"/>
               </w:rPr>
-              <w:t>Master in Automation and Robotics</w:t>
+              <w:t>Faculty of Power and Aeronautical Engineering</w:t>
             </w:r>
           </w:p>
           <w:p>
@@ -5041,11 +5018,13 @@
             <w:pPr>
               <w:rPr>
                 <w:rStyle w:val="SubtleEmphasis"/>
+                <w:u w:val="single"/>
               </w:rPr>
             </w:pPr>
             <w:r>
               <w:rPr>
                 <w:rStyle w:val="SubtleEmphasis"/>
+                <w:u w:val="single"/>
               </w:rPr>
               <w:t>Master in Automation, Robotics and Applied Informatics</w:t>
             </w:r>
@@ -5084,11 +5063,13 @@
             <w:pPr>
               <w:rPr>
                 <w:rStyle w:val="SubtleEmphasis"/>
+                <w:u w:val="single"/>
               </w:rPr>
             </w:pPr>
             <w:r>
               <w:rPr>
                 <w:rStyle w:val="SubtleEmphasis"/>
+                <w:u w:val="single"/>
               </w:rPr>
               <w:t>Bachelor in Mechatronics Engineering</w:t>
             </w:r>
@@ -5180,7 +5161,15 @@
               <w:rPr>
                 <w:color w:val="263238"/>
               </w:rPr>
-              <w:t>Description</w:t>
+              <w:t>Descri</w:t>
+            </w:r>
+            <w:bookmarkStart w:id="0" w:name="_GoBack"/>
+            <w:bookmarkEnd w:id="0"/>
+            <w:r>
+              <w:rPr>
+                <w:color w:val="263238"/>
+              </w:rPr>
+              <w:t>ption</w:t>
             </w:r>
           </w:p>
           <w:p>
@@ -5599,8 +5588,14 @@
         <w:pStyle w:val="Subtitle"/>
         <w:spacing w:before="240"/>
         <w:jc w:val="both"/>
+        <w:rPr>
+          <w:color w:val="AEAAAA" w:themeColor="background2" w:themeShade="BF"/>
+        </w:rPr>
       </w:pPr>
       <w:r>
+        <w:rPr>
+          <w:color w:val="AEAAAA" w:themeColor="background2" w:themeShade="BF"/>
+        </w:rPr>
         <w:t>I hereby give consent for my personal data included in my application to be processed for the purposes of the recruitment process under the Personal Data Protection Act as of 29 August 1997, consolidated text: Journal of Laws 2002, item 1182 as amended.</w:t>
       </w:r>
     </w:p>
@@ -7032,7 +7027,7 @@
 </file>
 
 <file path=customXml/itemProps1.xml><?xml version="1.0" encoding="utf-8"?>
-<ds:datastoreItem xmlns:ds="http://schemas.openxmlformats.org/officeDocument/2006/customXml" ds:itemID="{164D67DA-FB8F-44DD-80C7-D4C1FA73A63C}">
+<ds:datastoreItem xmlns:ds="http://schemas.openxmlformats.org/officeDocument/2006/customXml" ds:itemID="{250E22F8-4F75-4150-AFBD-B26EDFA98AF2}">
   <ds:schemaRefs>
     <ds:schemaRef ds:uri="http://schemas.openxmlformats.org/officeDocument/2006/bibliography"/>
   </ds:schemaRefs>

</xml_diff>